<commit_message>
hawkeye statistics threshold configurable.
</commit_message>
<xml_diff>
--- a/src/main/resources/assets/readboard_java/help_en.docx
+++ b/src/main/resources/assets/readboard_java/help_en.docx
@@ -149,33 +149,17 @@
     </w:p>
     <w:p>
       <w:pPr>
-        <w:rPr>
-          <w:sz w:val="24"/>
-          <w:szCs w:val="24"/>
-        </w:rPr>
-      </w:pPr>
-      <w:r>
-        <w:rPr>
-          <w:rFonts w:hint="eastAsia"/>
-          <w:sz w:val="24"/>
-          <w:szCs w:val="24"/>
-        </w:rPr>
-        <w:t>2.</w:t>
-      </w:r>
-      <w:r>
-        <w:rPr>
-          <w:sz w:val="24"/>
-          <w:szCs w:val="24"/>
-        </w:rPr>
-        <w:t xml:space="preserve"> </w:t>
-      </w:r>
-      <w:r>
-        <w:rPr>
-          <w:sz w:val="24"/>
-          <w:szCs w:val="24"/>
-        </w:rPr>
-        <w:t xml:space="preserve"> </w:t>
-      </w:r>
+        <w:pStyle w:val="a3"/>
+        <w:numPr>
+          <w:ilvl w:val="0"/>
+          <w:numId w:val="2"/>
+        </w:numPr>
+        <w:ind w:firstLineChars="0"/>
+        <w:rPr>
+          <w:sz w:val="24"/>
+          <w:szCs w:val="24"/>
+        </w:rPr>
+      </w:pPr>
       <w:r>
         <w:rPr>
           <w:rFonts w:hint="eastAsia"/>
@@ -184,9 +168,66 @@
         </w:rPr>
         <w:t>Select a board</w:t>
       </w:r>
+      <w:bookmarkStart w:id="0" w:name="_GoBack"/>
+      <w:bookmarkEnd w:id="0"/>
     </w:p>
     <w:p>
       <w:pPr>
+        <w:pStyle w:val="a3"/>
+        <w:ind w:left="360" w:firstLineChars="0" w:firstLine="0"/>
+        <w:rPr>
+          <w:sz w:val="24"/>
+          <w:szCs w:val="24"/>
+        </w:rPr>
+      </w:pPr>
+      <w:r>
+        <w:rPr>
+          <w:sz w:val="24"/>
+          <w:szCs w:val="24"/>
+        </w:rPr>
+        <w:t xml:space="preserve">Tips: </w:t>
+      </w:r>
+      <w:r>
+        <w:rPr>
+          <w:sz w:val="24"/>
+          <w:szCs w:val="24"/>
+        </w:rPr>
+        <w:t>S</w:t>
+      </w:r>
+      <w:r>
+        <w:rPr>
+          <w:sz w:val="24"/>
+          <w:szCs w:val="24"/>
+        </w:rPr>
+        <w:t xml:space="preserve">elect the </w:t>
+      </w:r>
+      <w:r>
+        <w:rPr>
+          <w:rFonts w:ascii="Arial" w:hAnsi="Arial" w:cs="Arial"/>
+          <w:color w:val="222222"/>
+          <w:sz w:val="20"/>
+          <w:szCs w:val="20"/>
+          <w:shd w:val="clear" w:color="auto" w:fill="FFFFFF"/>
+        </w:rPr>
+        <w:t>whole</w:t>
+      </w:r>
+      <w:r>
+        <w:rPr>
+          <w:sz w:val="24"/>
+          <w:szCs w:val="24"/>
+        </w:rPr>
+        <w:t xml:space="preserve"> </w:t>
+      </w:r>
+      <w:r>
+        <w:rPr>
+          <w:sz w:val="24"/>
+          <w:szCs w:val="24"/>
+        </w:rPr>
+        <w:t>board, a little more is better</w:t>
+      </w:r>
+    </w:p>
+    <w:p>
+      <w:pPr>
         <w:rPr>
           <w:sz w:val="24"/>
           <w:szCs w:val="24"/>
@@ -198,8 +239,8 @@
         </w:rPr>
         <w:drawing>
           <wp:inline distT="0" distB="0" distL="0" distR="0" wp14:anchorId="22D09724" wp14:editId="1DB84289">
-            <wp:extent cx="8524875" cy="7105650"/>
-            <wp:effectExtent l="0" t="0" r="9525" b="0"/>
+            <wp:extent cx="5660522" cy="4718156"/>
+            <wp:effectExtent l="0" t="0" r="0" b="6350"/>
             <wp:docPr id="2" name="图片 2"/>
             <wp:cNvGraphicFramePr>
               <a:graphicFrameLocks xmlns:a="http://schemas.openxmlformats.org/drawingml/2006/main" noChangeAspect="1"/>
@@ -220,7 +261,7 @@
                   <pic:spPr>
                     <a:xfrm>
                       <a:off x="0" y="0"/>
-                      <a:ext cx="8524875" cy="7105650"/>
+                      <a:ext cx="5679524" cy="4733995"/>
                     </a:xfrm>
                     <a:prstGeom prst="rect">
                       <a:avLst/>
@@ -251,6 +292,7 @@
           <w:sz w:val="24"/>
           <w:szCs w:val="24"/>
         </w:rPr>
+        <w:lastRenderedPageBreak/>
         <w:t xml:space="preserve">Click </w:t>
       </w:r>
       <w:r>
@@ -367,6 +409,7 @@
       <w:pPr>
         <w:pStyle w:val="2"/>
       </w:pPr>
+      <w:proofErr w:type="gramStart"/>
       <w:r>
         <w:rPr>
           <w:rFonts w:hint="eastAsia"/>
@@ -379,6 +422,7 @@
       <w:r>
         <w:t>(</w:t>
       </w:r>
+      <w:proofErr w:type="gramEnd"/>
       <w:r>
         <w:t>Use it only if way 1 does not work</w:t>
       </w:r>
@@ -498,6 +542,7 @@
         <w:rPr>
           <w:noProof/>
         </w:rPr>
+        <w:lastRenderedPageBreak/>
         <w:drawing>
           <wp:inline distT="0" distB="0" distL="0" distR="0" wp14:anchorId="190FFD91" wp14:editId="222B7AF2">
             <wp:extent cx="8239125" cy="6858000"/>
@@ -555,14 +600,7 @@
           <w:sz w:val="24"/>
           <w:szCs w:val="24"/>
         </w:rPr>
-        <w:t xml:space="preserve"> </w:t>
-      </w:r>
-      <w:r>
-        <w:rPr>
-          <w:sz w:val="24"/>
-          <w:szCs w:val="24"/>
-        </w:rPr>
-        <w:t xml:space="preserve">Click </w:t>
+        <w:t xml:space="preserve"> Click </w:t>
       </w:r>
       <w:r>
         <w:rPr>
@@ -585,8 +623,18 @@
           <w:sz w:val="24"/>
           <w:szCs w:val="24"/>
         </w:rPr>
-        <w:t>]/[</w:t>
-      </w:r>
+        <w:t>]</w:t>
+      </w:r>
+      <w:proofErr w:type="gramStart"/>
+      <w:r>
+        <w:rPr>
+          <w:rFonts w:hint="eastAsia"/>
+          <w:sz w:val="24"/>
+          <w:szCs w:val="24"/>
+        </w:rPr>
+        <w:t>/[</w:t>
+      </w:r>
+      <w:proofErr w:type="gramEnd"/>
       <w:r>
         <w:rPr>
           <w:sz w:val="24"/>
@@ -621,6 +669,7 @@
         <w:rPr>
           <w:noProof/>
         </w:rPr>
+        <w:lastRenderedPageBreak/>
         <w:drawing>
           <wp:inline distT="0" distB="0" distL="0" distR="0" wp14:anchorId="043A174F" wp14:editId="439CD2E4">
             <wp:extent cx="5248275" cy="1866900"/>
@@ -750,14 +799,7 @@
           <w:sz w:val="24"/>
           <w:szCs w:val="24"/>
         </w:rPr>
-        <w:t>wo-Way Sync</w:t>
-      </w:r>
-      <w:r>
-        <w:rPr>
-          <w:sz w:val="24"/>
-          <w:szCs w:val="24"/>
-        </w:rPr>
-        <w:t>’</w:t>
+        <w:t>wo-Way Sync’</w:t>
       </w:r>
       <w:r>
         <w:rPr>
@@ -818,6 +860,7 @@
         </w:rPr>
         <w:t xml:space="preserve"> placed in ‘</w:t>
       </w:r>
+      <w:proofErr w:type="spellStart"/>
       <w:r>
         <w:rPr>
           <w:rFonts w:hint="eastAsia"/>
@@ -833,6 +876,7 @@
         </w:rPr>
         <w:t>Yzy</w:t>
       </w:r>
+      <w:proofErr w:type="spellEnd"/>
       <w:r>
         <w:rPr>
           <w:sz w:val="24"/>
@@ -860,7 +904,23 @@
           <w:sz w:val="24"/>
           <w:szCs w:val="24"/>
         </w:rPr>
-        <w:t>f ‘Auto Play’ is selected,’LizzieYzy’ will automatically place stones on the condition of Max Time/Max Visits/Best Move Visits.</w:t>
+        <w:t>f ‘Auto Play’ is selected,’</w:t>
+      </w:r>
+      <w:proofErr w:type="spellStart"/>
+      <w:r>
+        <w:rPr>
+          <w:sz w:val="24"/>
+          <w:szCs w:val="24"/>
+        </w:rPr>
+        <w:t>LizzieYzy</w:t>
+      </w:r>
+      <w:proofErr w:type="spellEnd"/>
+      <w:r>
+        <w:rPr>
+          <w:sz w:val="24"/>
+          <w:szCs w:val="24"/>
+        </w:rPr>
+        <w:t>’ will automatically place stones on the condition of Max Time/Max Visits/Best Move Visits.</w:t>
       </w:r>
     </w:p>
     <w:p>
@@ -876,6 +936,7 @@
           <w:szCs w:val="24"/>
         </w:rPr>
       </w:pPr>
+      <w:proofErr w:type="spellStart"/>
       <w:r>
         <w:rPr>
           <w:rFonts w:hint="eastAsia"/>
@@ -884,6 +945,7 @@
         </w:rPr>
         <w:t>KataGo</w:t>
       </w:r>
+      <w:proofErr w:type="spellEnd"/>
       <w:r>
         <w:rPr>
           <w:rFonts w:hint="eastAsia"/>
@@ -920,8 +982,17 @@
           <w:sz w:val="24"/>
           <w:szCs w:val="24"/>
         </w:rPr>
-        <w:t>ecause of lack of move history</w:t>
-      </w:r>
+        <w:t xml:space="preserve">ecause of lack of move </w:t>
+      </w:r>
+      <w:proofErr w:type="spellStart"/>
+      <w:r>
+        <w:rPr>
+          <w:sz w:val="24"/>
+          <w:szCs w:val="24"/>
+        </w:rPr>
+        <w:t>history</w:t>
+      </w:r>
+      <w:proofErr w:type="gramStart"/>
       <w:r>
         <w:rPr>
           <w:sz w:val="24"/>
@@ -942,7 +1013,24 @@
           <w:sz w:val="24"/>
           <w:szCs w:val="24"/>
         </w:rPr>
-        <w:t>aptures will be incorrectly</w:t>
+        <w:t>aptures</w:t>
+      </w:r>
+      <w:proofErr w:type="spellEnd"/>
+      <w:proofErr w:type="gramEnd"/>
+      <w:r>
+        <w:rPr>
+          <w:sz w:val="24"/>
+          <w:szCs w:val="24"/>
+        </w:rPr>
+        <w:t xml:space="preserve"> will be </w:t>
+      </w:r>
+      <w:proofErr w:type="spellStart"/>
+      <w:r>
+        <w:rPr>
+          <w:sz w:val="24"/>
+          <w:szCs w:val="24"/>
+        </w:rPr>
+        <w:t>incorrectly</w:t>
       </w:r>
       <w:r>
         <w:rPr>
@@ -959,6 +1047,7 @@
         </w:rPr>
         <w:t>So</w:t>
       </w:r>
+      <w:proofErr w:type="spellEnd"/>
       <w:r>
         <w:rPr>
           <w:sz w:val="24"/>
@@ -974,6 +1063,7 @@
         </w:rPr>
         <w:t xml:space="preserve"> </w:t>
       </w:r>
+      <w:proofErr w:type="spellStart"/>
       <w:r>
         <w:rPr>
           <w:sz w:val="24"/>
@@ -987,7 +1077,16 @@
           <w:sz w:val="24"/>
           <w:szCs w:val="24"/>
         </w:rPr>
-        <w:t xml:space="preserve">You can set </w:t>
+        <w:t>You</w:t>
+      </w:r>
+      <w:proofErr w:type="spellEnd"/>
+      <w:r>
+        <w:rPr>
+          <w:rFonts w:hint="eastAsia"/>
+          <w:sz w:val="24"/>
+          <w:szCs w:val="24"/>
+        </w:rPr>
+        <w:t xml:space="preserve"> can set </w:t>
       </w:r>
       <w:r>
         <w:rPr>
@@ -1009,17 +1108,8 @@
           <w:sz w:val="24"/>
           <w:szCs w:val="24"/>
         </w:rPr>
-        <w:t>scoring</w:t>
-      </w:r>
-      <w:r>
-        <w:rPr>
-          <w:sz w:val="24"/>
-          <w:szCs w:val="24"/>
-        </w:rPr>
-        <w:t>+7.0komi+hasbutton to simulate Japanese rule.</w:t>
-      </w:r>
-      <w:bookmarkStart w:id="0" w:name="_GoBack"/>
-      <w:bookmarkEnd w:id="0"/>
+        <w:t>scoring+7.0komi+hasbutton to simulate Japanese rule.</w:t>
+      </w:r>
     </w:p>
     <w:sectPr>
       <w:pgSz w:w="11906" w:h="16838"/>
@@ -1033,7 +1123,7 @@
 
 <file path=word/numbering.xml><?xml version="1.0" encoding="utf-8"?>
 <w:numbering xmlns:wpc="http://schemas.microsoft.com/office/word/2010/wordprocessingCanvas" xmlns:mc="http://schemas.openxmlformats.org/markup-compatibility/2006" xmlns:o="urn:schemas-microsoft-com:office:office" xmlns:r="http://schemas.openxmlformats.org/officeDocument/2006/relationships" xmlns:m="http://schemas.openxmlformats.org/officeDocument/2006/math" xmlns:v="urn:schemas-microsoft-com:vml" xmlns:wp14="http://schemas.microsoft.com/office/word/2010/wordprocessingDrawing" xmlns:wp="http://schemas.openxmlformats.org/drawingml/2006/wordprocessingDrawing" xmlns:w10="urn:schemas-microsoft-com:office:word" xmlns:w="http://schemas.openxmlformats.org/wordprocessingml/2006/main" xmlns:w14="http://schemas.microsoft.com/office/word/2010/wordml" xmlns:w15="http://schemas.microsoft.com/office/word/2012/wordml" xmlns:wpg="http://schemas.microsoft.com/office/word/2010/wordprocessingGroup" xmlns:wpi="http://schemas.microsoft.com/office/word/2010/wordprocessingInk" xmlns:wne="http://schemas.microsoft.com/office/word/2006/wordml" xmlns:wps="http://schemas.microsoft.com/office/word/2010/wordprocessingShape" mc:Ignorable="w14 w15 wp14">
-  <w:abstractNum w:abstractNumId="0">
+  <w:abstractNum w:abstractNumId="0" w15:restartNumberingAfterBreak="0">
     <w:nsid w:val="1D4179D3"/>
     <w:multiLevelType w:val="hybridMultilevel"/>
     <w:tmpl w:val="B3B82348"/>
@@ -1122,7 +1212,7 @@
       </w:pPr>
     </w:lvl>
   </w:abstractNum>
-  <w:abstractNum w:abstractNumId="1">
+  <w:abstractNum w:abstractNumId="1" w15:restartNumberingAfterBreak="0">
     <w:nsid w:val="39C747D0"/>
     <w:multiLevelType w:val="hybridMultilevel"/>
     <w:tmpl w:val="723492BA"/>
@@ -1211,7 +1301,7 @@
       </w:pPr>
     </w:lvl>
   </w:abstractNum>
-  <w:abstractNum w:abstractNumId="2">
+  <w:abstractNum w:abstractNumId="2" w15:restartNumberingAfterBreak="0">
     <w:nsid w:val="57D26EEE"/>
     <w:multiLevelType w:val="hybridMultilevel"/>
     <w:tmpl w:val="C25AB008"/>
@@ -1300,7 +1390,7 @@
       </w:pPr>
     </w:lvl>
   </w:abstractNum>
-  <w:abstractNum w:abstractNumId="3">
+  <w:abstractNum w:abstractNumId="3" w15:restartNumberingAfterBreak="0">
     <w:nsid w:val="59875899"/>
     <w:multiLevelType w:val="hybridMultilevel"/>
     <w:tmpl w:val="6B60995A"/>
@@ -1389,7 +1479,7 @@
       </w:pPr>
     </w:lvl>
   </w:abstractNum>
-  <w:abstractNum w:abstractNumId="4">
+  <w:abstractNum w:abstractNumId="4" w15:restartNumberingAfterBreak="0">
     <w:nsid w:val="74D7306F"/>
     <w:multiLevelType w:val="hybridMultilevel"/>
     <w:tmpl w:val="7C66E824"/>

</xml_diff>